<commit_message>
mise en place contenu page realisation
</commit_message>
<xml_diff>
--- a/Liste des taches ADSE.docx
+++ b/Liste des taches ADSE.docx
@@ -1,6 +1,6 @@
 
 <file path=word/document.xml><?xml version="1.0" encoding="utf-8"?>
-<w:document xmlns:wpc="http://schemas.microsoft.com/office/word/2010/wordprocessingCanvas" xmlns:cx="http://schemas.microsoft.com/office/drawing/2014/chartex" xmlns:cx1="http://schemas.microsoft.com/office/drawing/2015/9/8/chartex" xmlns:cx2="http://schemas.microsoft.com/office/drawing/2015/10/21/chartex" xmlns:cx3="http://schemas.microsoft.com/office/drawing/2016/5/9/chartex" xmlns:cx4="http://schemas.microsoft.com/office/drawing/2016/5/10/chartex" xmlns:cx5="http://schemas.microsoft.com/office/drawing/2016/5/11/chartex" xmlns:cx6="http://schemas.microsoft.com/office/drawing/2016/5/12/chartex" xmlns:cx7="http://schemas.microsoft.com/office/drawing/2016/5/13/chartex" xmlns:cx8="http://schemas.microsoft.com/office/drawing/2016/5/14/chartex" xmlns:mc="http://schemas.openxmlformats.org/markup-compatibility/2006" xmlns:aink="http://schemas.microsoft.com/office/drawing/2016/ink" xmlns:am3d="http://schemas.microsoft.com/office/drawing/2017/model3d" xmlns:o="urn:schemas-microsoft-com:office:office" xmlns:r="http://schemas.openxmlformats.org/officeDocument/2006/relationships" xmlns:m="http://schemas.openxmlformats.org/officeDocument/2006/math" xmlns:v="urn:schemas-microsoft-com:vml" xmlns:wp14="http://schemas.microsoft.com/office/word/2010/wordprocessingDrawing" xmlns:wp="http://schemas.openxmlformats.org/drawingml/2006/wordprocessingDrawing" xmlns:w10="urn:schemas-microsoft-com:office:word" xmlns:w="http://schemas.openxmlformats.org/wordprocessingml/2006/main" xmlns:w14="http://schemas.microsoft.com/office/word/2010/wordml" xmlns:w15="http://schemas.microsoft.com/office/word/2012/wordml" xmlns:w16cex="http://schemas.microsoft.com/office/word/2018/wordml/cex" xmlns:w16cid="http://schemas.microsoft.com/office/word/2016/wordml/cid" xmlns:w16="http://schemas.microsoft.com/office/word/2018/wordml" xmlns:w16sdtdh="http://schemas.microsoft.com/office/word/2020/wordml/sdtdatahash" xmlns:w16se="http://schemas.microsoft.com/office/word/2015/wordml/symex" xmlns:wpg="http://schemas.microsoft.com/office/word/2010/wordprocessingGroup" xmlns:wpi="http://schemas.microsoft.com/office/word/2010/wordprocessingInk" xmlns:wne="http://schemas.microsoft.com/office/word/2006/wordml" xmlns:wps="http://schemas.microsoft.com/office/word/2010/wordprocessingShape" mc:Ignorable="w14 w15 w16se w16cid w16 w16cex w16sdtdh wp14">
+<w:document xmlns:wpc="http://schemas.microsoft.com/office/word/2010/wordprocessingCanvas" xmlns:cx="http://schemas.microsoft.com/office/drawing/2014/chartex" xmlns:cx1="http://schemas.microsoft.com/office/drawing/2015/9/8/chartex" xmlns:cx2="http://schemas.microsoft.com/office/drawing/2015/10/21/chartex" xmlns:cx3="http://schemas.microsoft.com/office/drawing/2016/5/9/chartex" xmlns:cx4="http://schemas.microsoft.com/office/drawing/2016/5/10/chartex" xmlns:cx5="http://schemas.microsoft.com/office/drawing/2016/5/11/chartex" xmlns:cx6="http://schemas.microsoft.com/office/drawing/2016/5/12/chartex" xmlns:cx7="http://schemas.microsoft.com/office/drawing/2016/5/13/chartex" xmlns:cx8="http://schemas.microsoft.com/office/drawing/2016/5/14/chartex" xmlns:mc="http://schemas.openxmlformats.org/markup-compatibility/2006" xmlns:aink="http://schemas.microsoft.com/office/drawing/2016/ink" xmlns:am3d="http://schemas.microsoft.com/office/drawing/2017/model3d" xmlns:o="urn:schemas-microsoft-com:office:office" xmlns:oel="http://schemas.microsoft.com/office/2019/extlst" xmlns:r="http://schemas.openxmlformats.org/officeDocument/2006/relationships" xmlns:m="http://schemas.openxmlformats.org/officeDocument/2006/math" xmlns:v="urn:schemas-microsoft-com:vml" xmlns:wp14="http://schemas.microsoft.com/office/word/2010/wordprocessingDrawing" xmlns:wp="http://schemas.openxmlformats.org/drawingml/2006/wordprocessingDrawing" xmlns:w10="urn:schemas-microsoft-com:office:word" xmlns:w="http://schemas.openxmlformats.org/wordprocessingml/2006/main" xmlns:w14="http://schemas.microsoft.com/office/word/2010/wordml" xmlns:w15="http://schemas.microsoft.com/office/word/2012/wordml" xmlns:w16cex="http://schemas.microsoft.com/office/word/2018/wordml/cex" xmlns:w16cid="http://schemas.microsoft.com/office/word/2016/wordml/cid" xmlns:w16="http://schemas.microsoft.com/office/word/2018/wordml" xmlns:w16du="http://schemas.microsoft.com/office/word/2023/wordml/word16du" xmlns:w16sdtdh="http://schemas.microsoft.com/office/word/2020/wordml/sdtdatahash" xmlns:w16se="http://schemas.microsoft.com/office/word/2015/wordml/symex" xmlns:wpg="http://schemas.microsoft.com/office/word/2010/wordprocessingGroup" xmlns:wpi="http://schemas.microsoft.com/office/word/2010/wordprocessingInk" xmlns:wne="http://schemas.microsoft.com/office/word/2006/wordml" xmlns:wps="http://schemas.microsoft.com/office/word/2010/wordprocessingShape" mc:Ignorable="w14 w15 w16se w16cid w16 w16cex w16sdtdh w16du wp14">
   <w:body>
     <w:p>
       <w:pPr>
@@ -8,66 +8,43 @@
           <w:rFonts w:ascii="Montserrat" w:hAnsi="Montserrat"/>
           <w:sz w:val="28"/>
           <w:szCs w:val="28"/>
-          <w:lang w:val="en-US"/>
-        </w:rPr>
-      </w:pPr>
-      <w:proofErr w:type="spellStart"/>
-      <w:r>
-        <w:rPr>
-          <w:rFonts w:ascii="Montserrat" w:hAnsi="Montserrat"/>
-          <w:sz w:val="28"/>
-          <w:szCs w:val="28"/>
-          <w:lang w:val="en-US"/>
-        </w:rPr>
-        <w:t>Liste</w:t>
-      </w:r>
-      <w:proofErr w:type="spellEnd"/>
-      <w:r>
-        <w:rPr>
-          <w:rFonts w:ascii="Montserrat" w:hAnsi="Montserrat"/>
-          <w:sz w:val="28"/>
-          <w:szCs w:val="28"/>
-          <w:lang w:val="en-US"/>
-        </w:rPr>
-        <w:t xml:space="preserve"> des taches ADSE</w:t>
-      </w:r>
-    </w:p>
-    <w:p>
-      <w:pPr>
-        <w:rPr>
-          <w:rFonts w:ascii="Montserrat" w:hAnsi="Montserrat"/>
-          <w:sz w:val="28"/>
-          <w:szCs w:val="28"/>
-          <w:lang w:val="en-US"/>
-        </w:rPr>
-      </w:pPr>
-    </w:p>
-    <w:p>
-      <w:pPr>
-        <w:rPr>
-          <w:rStyle w:val="fontstyle01"/>
-          <w:rFonts w:ascii="Montserrat" w:hAnsi="Montserrat"/>
-          <w:sz w:val="28"/>
-          <w:szCs w:val="28"/>
-        </w:rPr>
-      </w:pPr>
-      <w:r>
-        <w:rPr>
-          <w:rStyle w:val="fontstyle01"/>
-          <w:rFonts w:ascii="Montserrat" w:hAnsi="Montserrat"/>
-          <w:sz w:val="28"/>
-          <w:szCs w:val="28"/>
-        </w:rPr>
-        <w:t>• Le rectangle commerce et artisanat en orange</w:t>
-      </w:r>
-      <w:r>
-        <w:rPr>
-          <w:rStyle w:val="fontstyle01"/>
-          <w:rFonts w:ascii="Montserrat" w:hAnsi="Montserrat"/>
-          <w:sz w:val="28"/>
-          <w:szCs w:val="28"/>
-        </w:rPr>
-        <w:t xml:space="preserve"> </w:t>
+        </w:rPr>
+      </w:pPr>
+      <w:r>
+        <w:rPr>
+          <w:rFonts w:ascii="Montserrat" w:hAnsi="Montserrat"/>
+          <w:sz w:val="28"/>
+          <w:szCs w:val="28"/>
+        </w:rPr>
+        <w:t>Liste des taches ADSE</w:t>
+      </w:r>
+    </w:p>
+    <w:p>
+      <w:pPr>
+        <w:rPr>
+          <w:rFonts w:ascii="Montserrat" w:hAnsi="Montserrat"/>
+          <w:sz w:val="28"/>
+          <w:szCs w:val="28"/>
+        </w:rPr>
+      </w:pPr>
+    </w:p>
+    <w:p>
+      <w:pPr>
+        <w:rPr>
+          <w:rStyle w:val="fontstyle01"/>
+          <w:rFonts w:ascii="Montserrat" w:hAnsi="Montserrat"/>
+          <w:sz w:val="28"/>
+          <w:szCs w:val="28"/>
+        </w:rPr>
+      </w:pPr>
+      <w:r>
+        <w:rPr>
+          <w:rStyle w:val="fontstyle01"/>
+          <w:rFonts w:ascii="Montserrat" w:hAnsi="Montserrat"/>
+          <w:sz w:val="28"/>
+          <w:szCs w:val="28"/>
+        </w:rPr>
+        <w:t xml:space="preserve">• Le rectangle commerce et artisanat en orange </w:t>
       </w:r>
       <w:r>
         <w:rPr>
@@ -97,16 +74,7 @@
           <w:sz w:val="28"/>
           <w:szCs w:val="28"/>
         </w:rPr>
-        <w:t>• Le rectangle hydraulique en bleu (Icône à changer)</w:t>
-      </w:r>
-      <w:r>
-        <w:rPr>
-          <w:rStyle w:val="fontstyle01"/>
-          <w:rFonts w:ascii="Montserrat" w:hAnsi="Montserrat"/>
-          <w:sz w:val="28"/>
-          <w:szCs w:val="28"/>
-        </w:rPr>
-        <w:t xml:space="preserve"> </w:t>
+        <w:t xml:space="preserve">• Le rectangle hydraulique en bleu (Icône à changer) </w:t>
       </w:r>
       <w:r>
         <w:rPr>
@@ -164,17 +132,7 @@
           <w:sz w:val="28"/>
           <w:szCs w:val="28"/>
         </w:rPr>
-        <w:t>mettre en vert plutôt</w:t>
-      </w:r>
-      <w:r>
-        <w:rPr>
-          <w:rStyle w:val="fontstyle01"/>
-          <w:rFonts w:ascii="Montserrat" w:hAnsi="Montserrat"/>
-          <w:color w:val="F27200"/>
-          <w:sz w:val="28"/>
-          <w:szCs w:val="28"/>
-        </w:rPr>
-        <w:t xml:space="preserve"> </w:t>
+        <w:t xml:space="preserve">mettre en vert plutôt </w:t>
       </w:r>
       <w:r>
         <w:rPr>
@@ -214,17 +172,7 @@
           <w:sz w:val="28"/>
           <w:szCs w:val="28"/>
         </w:rPr>
-        <w:t>en rouge plutôt</w:t>
-      </w:r>
-      <w:r>
-        <w:rPr>
-          <w:rStyle w:val="fontstyle01"/>
-          <w:rFonts w:ascii="Montserrat" w:hAnsi="Montserrat"/>
-          <w:color w:val="F27200"/>
-          <w:sz w:val="28"/>
-          <w:szCs w:val="28"/>
-        </w:rPr>
-        <w:t xml:space="preserve"> </w:t>
+        <w:t xml:space="preserve">en rouge plutôt </w:t>
       </w:r>
       <w:r>
         <w:rPr>
@@ -254,27 +202,7 @@
           <w:sz w:val="28"/>
           <w:szCs w:val="28"/>
         </w:rPr>
-        <w:t xml:space="preserve">• Image de gauche </w:t>
-      </w:r>
-      <w:proofErr w:type="spellStart"/>
-      <w:r>
-        <w:rPr>
-          <w:rStyle w:val="fontstyle01"/>
-          <w:rFonts w:ascii="Montserrat" w:hAnsi="Montserrat"/>
-          <w:sz w:val="28"/>
-          <w:szCs w:val="28"/>
-        </w:rPr>
-        <w:t>a</w:t>
-      </w:r>
-      <w:proofErr w:type="spellEnd"/>
-      <w:r>
-        <w:rPr>
-          <w:rStyle w:val="fontstyle01"/>
-          <w:rFonts w:ascii="Montserrat" w:hAnsi="Montserrat"/>
-          <w:sz w:val="28"/>
-          <w:szCs w:val="28"/>
-        </w:rPr>
-        <w:t xml:space="preserve"> remplacer</w:t>
+        <w:t>• Image de gauche a remplacer</w:t>
       </w:r>
       <w:r>
         <w:rPr>
@@ -292,16 +220,7 @@
           <w:sz w:val="28"/>
           <w:szCs w:val="28"/>
         </w:rPr>
-        <w:t>• « En savoir plus » faire remonter un peu et mettre en bleu</w:t>
-      </w:r>
-      <w:r>
-        <w:rPr>
-          <w:rStyle w:val="fontstyle01"/>
-          <w:rFonts w:ascii="Montserrat" w:hAnsi="Montserrat"/>
-          <w:sz w:val="28"/>
-          <w:szCs w:val="28"/>
-        </w:rPr>
-        <w:t xml:space="preserve"> </w:t>
+        <w:t xml:space="preserve">• « En savoir plus » faire remonter un peu et mettre en bleu </w:t>
       </w:r>
       <w:r>
         <w:rPr>
@@ -338,16 +257,7 @@
           <w:sz w:val="28"/>
           <w:szCs w:val="28"/>
         </w:rPr>
-        <w:t>Correction de Environnement dans le carré vert (rajouter le second « n »)</w:t>
-      </w:r>
-      <w:r>
-        <w:rPr>
-          <w:rFonts w:ascii="Montserrat" w:hAnsi="Montserrat"/>
-          <w:color w:val="000000"/>
-          <w:sz w:val="28"/>
-          <w:szCs w:val="28"/>
-        </w:rPr>
-        <w:t xml:space="preserve"> </w:t>
+        <w:t xml:space="preserve">Correction de Environnement dans le carré vert (rajouter le second « n ») </w:t>
       </w:r>
       <w:r>
         <w:rPr>
@@ -421,7 +331,7 @@
           <w:sz w:val="28"/>
           <w:szCs w:val="28"/>
         </w:rPr>
-        <w:t xml:space="preserve"> Mettre « Environnement » en vert : texte descriptif « Participer activement à la protection de</w:t>
+        <w:t xml:space="preserve"> Mettre « Environnement » en vert : texte descriptif « Participer activement à la protection de notre environnement au travers d’actions terrain (reboisement, assainissement, etc…) mais</w:t>
       </w:r>
       <w:r>
         <w:rPr>
@@ -439,34 +349,7 @@
           <w:sz w:val="28"/>
           <w:szCs w:val="28"/>
         </w:rPr>
-        <w:t>notre environnement au travers d’actions terrain (reboisement, assainissement, etc…) mais</w:t>
-      </w:r>
-      <w:r>
-        <w:rPr>
-          <w:rFonts w:ascii="Montserrat" w:hAnsi="Montserrat"/>
-          <w:color w:val="000000"/>
-          <w:sz w:val="28"/>
-          <w:szCs w:val="28"/>
-        </w:rPr>
-        <w:t xml:space="preserve"> </w:t>
-      </w:r>
-      <w:r>
-        <w:rPr>
-          <w:rFonts w:ascii="Montserrat" w:hAnsi="Montserrat"/>
-          <w:color w:val="000000"/>
-          <w:sz w:val="28"/>
-          <w:szCs w:val="28"/>
-        </w:rPr>
-        <w:t>aussi de formations et d’éducation civique.</w:t>
-      </w:r>
-      <w:r>
-        <w:rPr>
-          <w:rFonts w:ascii="Montserrat" w:hAnsi="Montserrat"/>
-          <w:color w:val="000000"/>
-          <w:sz w:val="28"/>
-          <w:szCs w:val="28"/>
-        </w:rPr>
-        <w:t xml:space="preserve"> </w:t>
+        <w:t xml:space="preserve">aussi de formations et d’éducation civique. </w:t>
       </w:r>
       <w:r>
         <w:rPr>
@@ -514,72 +397,7 @@
           <w:sz w:val="28"/>
           <w:szCs w:val="28"/>
         </w:rPr>
-        <w:t>Mettre « Santé » en rouge : texte descriptif « Faciliter l’accès à des soins de qualité</w:t>
-      </w:r>
-      <w:r>
-        <w:rPr>
-          <w:rFonts w:ascii="Montserrat" w:hAnsi="Montserrat"/>
-          <w:color w:val="000000"/>
-          <w:sz w:val="28"/>
-          <w:szCs w:val="28"/>
-        </w:rPr>
-        <w:t xml:space="preserve"> </w:t>
-      </w:r>
-      <w:r>
-        <w:rPr>
-          <w:rFonts w:ascii="Montserrat" w:hAnsi="Montserrat"/>
-          <w:color w:val="000000"/>
-          <w:sz w:val="28"/>
-          <w:szCs w:val="28"/>
-        </w:rPr>
-        <w:t xml:space="preserve">spécialement </w:t>
-      </w:r>
-      <w:proofErr w:type="spellStart"/>
-      <w:r>
-        <w:rPr>
-          <w:rFonts w:ascii="Montserrat" w:hAnsi="Montserrat"/>
-          <w:color w:val="000000"/>
-          <w:sz w:val="28"/>
-          <w:szCs w:val="28"/>
-        </w:rPr>
-        <w:t>des</w:t>
-      </w:r>
-      <w:proofErr w:type="spellEnd"/>
-      <w:r>
-        <w:rPr>
-          <w:rFonts w:ascii="Montserrat" w:hAnsi="Montserrat"/>
-          <w:color w:val="000000"/>
-          <w:sz w:val="28"/>
-          <w:szCs w:val="28"/>
-        </w:rPr>
-        <w:t xml:space="preserve"> les zones rurales et sensibiliser les populations sur les bonnes pratiques et</w:t>
-      </w:r>
-      <w:r>
-        <w:rPr>
-          <w:rFonts w:ascii="Montserrat" w:hAnsi="Montserrat"/>
-          <w:color w:val="000000"/>
-          <w:sz w:val="28"/>
-          <w:szCs w:val="28"/>
-        </w:rPr>
-        <w:t xml:space="preserve"> </w:t>
-      </w:r>
-      <w:r>
-        <w:rPr>
-          <w:rFonts w:ascii="Montserrat" w:hAnsi="Montserrat"/>
-          <w:color w:val="000000"/>
-          <w:sz w:val="28"/>
-          <w:szCs w:val="28"/>
-        </w:rPr>
-        <w:t>habitudes mais également celles à changer ou proscrire.</w:t>
-      </w:r>
-      <w:r>
-        <w:rPr>
-          <w:rFonts w:ascii="Montserrat" w:hAnsi="Montserrat"/>
-          <w:color w:val="000000"/>
-          <w:sz w:val="28"/>
-          <w:szCs w:val="28"/>
-        </w:rPr>
-        <w:t xml:space="preserve"> </w:t>
+        <w:t xml:space="preserve">Mettre « Santé » en rouge : texte descriptif « Faciliter l’accès à des soins de qualité spécialement des les zones rurales et sensibiliser les populations sur les bonnes pratiques et habitudes mais également celles à changer ou proscrire. </w:t>
       </w:r>
       <w:r>
         <w:rPr>
@@ -625,54 +443,7 @@
           <w:sz w:val="28"/>
           <w:szCs w:val="28"/>
         </w:rPr>
-        <w:t>Mettre « Commerce &amp; Artisanat » en orange : texte descriptif « Agir en faveur de</w:t>
-      </w:r>
-      <w:r>
-        <w:rPr>
-          <w:rFonts w:ascii="Montserrat" w:hAnsi="Montserrat"/>
-          <w:color w:val="000000"/>
-          <w:sz w:val="28"/>
-          <w:szCs w:val="28"/>
-        </w:rPr>
-        <w:t xml:space="preserve"> </w:t>
-      </w:r>
-      <w:r>
-        <w:rPr>
-          <w:rFonts w:ascii="Montserrat" w:hAnsi="Montserrat"/>
-          <w:color w:val="000000"/>
-          <w:sz w:val="28"/>
-          <w:szCs w:val="28"/>
-        </w:rPr>
-        <w:t xml:space="preserve">l’autonomisation des femmes, éduquer et accompagner les jeunes en </w:t>
-      </w:r>
-      <w:proofErr w:type="spellStart"/>
-      <w:r>
-        <w:rPr>
-          <w:rFonts w:ascii="Montserrat" w:hAnsi="Montserrat"/>
-          <w:color w:val="000000"/>
-          <w:sz w:val="28"/>
-          <w:szCs w:val="28"/>
-        </w:rPr>
-        <w:t>autoentrepreneunariat</w:t>
-      </w:r>
-      <w:proofErr w:type="spellEnd"/>
-      <w:r>
-        <w:rPr>
-          <w:rFonts w:ascii="Montserrat" w:hAnsi="Montserrat"/>
-          <w:color w:val="000000"/>
-          <w:sz w:val="28"/>
-          <w:szCs w:val="28"/>
-        </w:rPr>
-        <w:t>, aider à la promotion des artisans locaux. »</w:t>
-      </w:r>
-      <w:r>
-        <w:rPr>
-          <w:rFonts w:ascii="Montserrat" w:hAnsi="Montserrat"/>
-          <w:color w:val="000000"/>
-          <w:sz w:val="28"/>
-          <w:szCs w:val="28"/>
-        </w:rPr>
-        <w:t xml:space="preserve"> </w:t>
+        <w:t xml:space="preserve">Mettre « Commerce &amp; Artisanat » en orange : texte descriptif « Agir en faveur de l’autonomisation des femmes, éduquer et accompagner les jeunes en autoentrepreneunariat, aider à la promotion des artisans locaux. » </w:t>
       </w:r>
       <w:r>
         <w:rPr>
@@ -730,52 +501,7 @@
           <w:sz w:val="28"/>
           <w:szCs w:val="28"/>
         </w:rPr>
-        <w:t>Mettre « Education » en jaune : texte descriptif « Permettre l’accès à l ‘éducation même dans</w:t>
-      </w:r>
-      <w:r>
-        <w:rPr>
-          <w:rFonts w:ascii="Montserrat" w:hAnsi="Montserrat"/>
-          <w:color w:val="000000"/>
-          <w:sz w:val="28"/>
-          <w:szCs w:val="28"/>
-        </w:rPr>
-        <w:t xml:space="preserve"> </w:t>
-      </w:r>
-      <w:r>
-        <w:rPr>
-          <w:rFonts w:ascii="Montserrat" w:hAnsi="Montserrat"/>
-          <w:color w:val="000000"/>
-          <w:sz w:val="28"/>
-          <w:szCs w:val="28"/>
-        </w:rPr>
-        <w:t>les zones les plus reculées, organiser des campagnes d’alphabétisation pour la réinsertion</w:t>
-      </w:r>
-      <w:r>
-        <w:rPr>
-          <w:rFonts w:ascii="Montserrat" w:hAnsi="Montserrat"/>
-          <w:color w:val="000000"/>
-          <w:sz w:val="28"/>
-          <w:szCs w:val="28"/>
-        </w:rPr>
-        <w:t xml:space="preserve"> </w:t>
-      </w:r>
-      <w:r>
-        <w:rPr>
-          <w:rFonts w:ascii="Montserrat" w:hAnsi="Montserrat"/>
-          <w:color w:val="000000"/>
-          <w:sz w:val="28"/>
-          <w:szCs w:val="28"/>
-        </w:rPr>
-        <w:t>des jeunes »</w:t>
-      </w:r>
-      <w:r>
-        <w:rPr>
-          <w:rFonts w:ascii="Montserrat" w:hAnsi="Montserrat"/>
-          <w:color w:val="000000"/>
-          <w:sz w:val="28"/>
-          <w:szCs w:val="28"/>
-        </w:rPr>
-        <w:t xml:space="preserve"> </w:t>
+        <w:t xml:space="preserve">Mettre « Education » en jaune : texte descriptif « Permettre l’accès à l ‘éducation même dans les zones les plus reculées, organiser des campagnes d’alphabétisation pour la réinsertion des jeunes » </w:t>
       </w:r>
       <w:r>
         <w:rPr>
@@ -824,43 +550,7 @@
           <w:szCs w:val="28"/>
         </w:rPr>
         <w:lastRenderedPageBreak/>
-        <w:t>Mettre « Hydraulique » en bleu : texte descriptif « Aider les zones enclavées ou non encore</w:t>
-      </w:r>
-      <w:r>
-        <w:rPr>
-          <w:rFonts w:ascii="Montserrat" w:hAnsi="Montserrat"/>
-          <w:color w:val="000000"/>
-          <w:sz w:val="28"/>
-          <w:szCs w:val="28"/>
-        </w:rPr>
-        <w:t xml:space="preserve"> </w:t>
-      </w:r>
-      <w:r>
-        <w:rPr>
-          <w:rFonts w:ascii="Montserrat" w:hAnsi="Montserrat"/>
-          <w:color w:val="000000"/>
-          <w:sz w:val="28"/>
-          <w:szCs w:val="28"/>
-        </w:rPr>
-        <w:t>desservies en eau potable via l’installation de pompes, éduquer les populations à une</w:t>
-      </w:r>
-      <w:r>
-        <w:rPr>
-          <w:rFonts w:ascii="Montserrat" w:hAnsi="Montserrat"/>
-          <w:color w:val="000000"/>
-          <w:sz w:val="28"/>
-          <w:szCs w:val="28"/>
-        </w:rPr>
-        <w:t xml:space="preserve"> </w:t>
-      </w:r>
-      <w:r>
-        <w:rPr>
-          <w:rFonts w:ascii="Montserrat" w:hAnsi="Montserrat"/>
-          <w:color w:val="000000"/>
-          <w:sz w:val="28"/>
-          <w:szCs w:val="28"/>
-        </w:rPr>
-        <w:t>utilisation responsable des ressources en eau potable et à la protection des nappes</w:t>
+        <w:t>Mettre « Hydraulique » en bleu : texte descriptif « Aider les zones enclavées ou non encore desservies en eau potable via l’installation de pompes, éduquer les populations à une utilisation responsable des ressources en eau potable et à la protection des nappes</w:t>
       </w:r>
       <w:r>
         <w:rPr>
@@ -941,47 +631,7 @@
           <w:sz w:val="28"/>
           <w:szCs w:val="28"/>
         </w:rPr>
-        <w:t xml:space="preserve">Maintenant qd on va sur le site </w:t>
-      </w:r>
-      <w:proofErr w:type="spellStart"/>
-      <w:r>
-        <w:rPr>
-          <w:rFonts w:ascii="Montserrat" w:hAnsi="Montserrat"/>
-          <w:color w:val="000000"/>
-          <w:sz w:val="28"/>
-          <w:szCs w:val="28"/>
-        </w:rPr>
-        <w:t>la</w:t>
-      </w:r>
-      <w:proofErr w:type="spellEnd"/>
-      <w:r>
-        <w:rPr>
-          <w:rFonts w:ascii="Montserrat" w:hAnsi="Montserrat"/>
-          <w:color w:val="000000"/>
-          <w:sz w:val="28"/>
-          <w:szCs w:val="28"/>
-        </w:rPr>
-        <w:t xml:space="preserve"> le nom de l’onglet même dans la barre la s’affiche « </w:t>
-      </w:r>
-      <w:proofErr w:type="spellStart"/>
-      <w:r>
-        <w:rPr>
-          <w:rFonts w:ascii="Montserrat" w:hAnsi="Montserrat"/>
-          <w:color w:val="000000"/>
-          <w:sz w:val="28"/>
-          <w:szCs w:val="28"/>
-        </w:rPr>
-        <w:t>Title</w:t>
-      </w:r>
-      <w:proofErr w:type="spellEnd"/>
-      <w:r>
-        <w:rPr>
-          <w:rFonts w:ascii="Montserrat" w:hAnsi="Montserrat"/>
-          <w:color w:val="000000"/>
-          <w:sz w:val="28"/>
-          <w:szCs w:val="28"/>
-        </w:rPr>
-        <w:t xml:space="preserve"> » est</w:t>
+        <w:t>Maintenant qd on va sur le site la le nom de l’onglet même dans la barre la s’affiche « Title » est</w:t>
       </w:r>
       <w:r>
         <w:rPr>
@@ -1228,19 +878,8 @@
           <w:sz w:val="28"/>
           <w:szCs w:val="28"/>
         </w:rPr>
-        <w:t xml:space="preserve">Instagram le compte c’est </w:t>
-      </w:r>
-      <w:proofErr w:type="spellStart"/>
-      <w:r>
-        <w:rPr>
-          <w:rFonts w:ascii="Montserrat" w:hAnsi="Montserrat"/>
-          <w:color w:val="000000"/>
-          <w:sz w:val="28"/>
-          <w:szCs w:val="28"/>
-        </w:rPr>
-        <w:t>association_adse</w:t>
-      </w:r>
-      <w:proofErr w:type="spellEnd"/>
+        <w:t>Instagram le compte c’est association_adse</w:t>
+      </w:r>
       <w:r>
         <w:rPr>
           <w:rFonts w:ascii="Montserrat" w:hAnsi="Montserrat"/>
@@ -1313,27 +952,28 @@
           <w:sz w:val="28"/>
           <w:szCs w:val="28"/>
         </w:rPr>
-        <w:t xml:space="preserve">Pour l’onglet archives, je vais t’envoyer les statuts et règlements intérieurs de l’asso en </w:t>
-      </w:r>
-      <w:proofErr w:type="spellStart"/>
-      <w:r>
-        <w:rPr>
-          <w:rFonts w:ascii="Montserrat" w:hAnsi="Montserrat"/>
-          <w:color w:val="000000"/>
-          <w:sz w:val="28"/>
-          <w:szCs w:val="28"/>
-        </w:rPr>
-        <w:t>pj</w:t>
-      </w:r>
-      <w:proofErr w:type="spellEnd"/>
-      <w:r>
-        <w:rPr>
-          <w:rFonts w:ascii="Montserrat" w:hAnsi="Montserrat"/>
-          <w:color w:val="000000"/>
-          <w:sz w:val="28"/>
-          <w:szCs w:val="28"/>
-        </w:rPr>
-        <w:t xml:space="preserve"> du mail</w:t>
+        <w:t>Pour l’onglet archives, je vais t’envoyer les statuts et règlements intérieurs de l’asso en pj du mail</w:t>
+      </w:r>
+      <w:r>
+        <w:rPr>
+          <w:rFonts w:ascii="Montserrat" w:hAnsi="Montserrat"/>
+          <w:color w:val="000000"/>
+          <w:sz w:val="28"/>
+          <w:szCs w:val="28"/>
+        </w:rPr>
+        <w:t xml:space="preserve"> </w:t>
+      </w:r>
+      <w:r>
+        <w:rPr>
+          <w:rStyle w:val="fontstyle01"/>
+          <w:rFonts w:ascii="Montserrat" w:hAnsi="Montserrat"/>
+          <w:b/>
+          <w:bCs/>
+          <w:color w:val="70AD47" w:themeColor="accent6"/>
+          <w:sz w:val="28"/>
+          <w:szCs w:val="28"/>
+        </w:rPr>
+        <w:t>---ok</w:t>
       </w:r>
     </w:p>
     <w:p>
@@ -1410,27 +1050,7 @@
           <w:sz w:val="28"/>
           <w:szCs w:val="28"/>
         </w:rPr>
-        <w:t xml:space="preserve"> Bangui (il est en pff donc je te l’envoie en </w:t>
-      </w:r>
-      <w:proofErr w:type="spellStart"/>
-      <w:r>
-        <w:rPr>
-          <w:rFonts w:ascii="Montserrat" w:hAnsi="Montserrat"/>
-          <w:color w:val="000000"/>
-          <w:sz w:val="28"/>
-          <w:szCs w:val="28"/>
-        </w:rPr>
-        <w:t>pj</w:t>
-      </w:r>
-      <w:proofErr w:type="spellEnd"/>
-      <w:r>
-        <w:rPr>
-          <w:rFonts w:ascii="Montserrat" w:hAnsi="Montserrat"/>
-          <w:color w:val="000000"/>
-          <w:sz w:val="28"/>
-          <w:szCs w:val="28"/>
-        </w:rPr>
-        <w:t xml:space="preserve"> du mail</w:t>
+        <w:t xml:space="preserve"> Bangui (il est en pff donc je te l’envoie en pj du mail</w:t>
       </w:r>
       <w:r>
         <w:rPr>
@@ -1466,38 +1086,30 @@
         <w:ind w:left="360"/>
         <w:rPr>
           <w:rFonts w:ascii="Montserrat" w:hAnsi="Montserrat"/>
-          <w:sz w:val="28"/>
-          <w:szCs w:val="28"/>
-        </w:rPr>
-      </w:pPr>
-      <w:r>
-        <w:rPr>
-          <w:rFonts w:ascii="Montserrat" w:hAnsi="Montserrat"/>
-          <w:color w:val="000000"/>
-          <w:sz w:val="28"/>
-          <w:szCs w:val="28"/>
-        </w:rPr>
-        <w:t>https://web.facebook.com/story.php?</w:t>
-      </w:r>
-      <w:r>
-        <w:rPr>
-          <w:rFonts w:ascii="Montserrat" w:hAnsi="Montserrat"/>
-          <w:color w:val="000000"/>
-          <w:sz w:val="28"/>
-          <w:szCs w:val="28"/>
-        </w:rPr>
-        <w:br/>
-        <w:t>story_fbid=122114150144141732&amp;id=61554251965053&amp;mibextid=WC7FNe&amp;rdid=2uFRUFGMiP</w:t>
-      </w:r>
-      <w:r>
-        <w:rPr>
-          <w:rFonts w:ascii="Montserrat" w:hAnsi="Montserrat"/>
-          <w:color w:val="000000"/>
-          <w:sz w:val="28"/>
-          <w:szCs w:val="28"/>
-        </w:rPr>
-        <w:br/>
-        <w:t>UNoj7L</w:t>
+          <w:color w:val="000000"/>
+          <w:sz w:val="28"/>
+          <w:szCs w:val="28"/>
+        </w:rPr>
+      </w:pPr>
+    </w:p>
+    <w:p>
+      <w:pPr>
+        <w:pStyle w:val="Paragraphedeliste"/>
+        <w:ind w:left="360"/>
+        <w:rPr>
+          <w:rFonts w:ascii="Montserrat" w:hAnsi="Montserrat"/>
+          <w:sz w:val="28"/>
+          <w:szCs w:val="28"/>
+        </w:rPr>
+      </w:pPr>
+      <w:r>
+        <w:rPr>
+          <w:rFonts w:ascii="Montserrat" w:hAnsi="Montserrat"/>
+          <w:color w:val="000000"/>
+          <w:sz w:val="28"/>
+          <w:szCs w:val="28"/>
+        </w:rPr>
+        <w:t>https://web.facebook.com/story.php?story_fbid=122114150144141732&amp;id=61554251965053&amp;mibextid=WC7FNe&amp;rdid=2uFRUFGMiPUNoj7L</w:t>
       </w:r>
     </w:p>
     <w:sectPr>
@@ -1511,7 +1123,7 @@
 </file>
 
 <file path=word/numbering.xml><?xml version="1.0" encoding="utf-8"?>
-<w:numbering xmlns:wpc="http://schemas.microsoft.com/office/word/2010/wordprocessingCanvas" xmlns:cx="http://schemas.microsoft.com/office/drawing/2014/chartex" xmlns:cx1="http://schemas.microsoft.com/office/drawing/2015/9/8/chartex" xmlns:cx2="http://schemas.microsoft.com/office/drawing/2015/10/21/chartex" xmlns:cx3="http://schemas.microsoft.com/office/drawing/2016/5/9/chartex" xmlns:cx4="http://schemas.microsoft.com/office/drawing/2016/5/10/chartex" xmlns:cx5="http://schemas.microsoft.com/office/drawing/2016/5/11/chartex" xmlns:cx6="http://schemas.microsoft.com/office/drawing/2016/5/12/chartex" xmlns:cx7="http://schemas.microsoft.com/office/drawing/2016/5/13/chartex" xmlns:cx8="http://schemas.microsoft.com/office/drawing/2016/5/14/chartex" xmlns:mc="http://schemas.openxmlformats.org/markup-compatibility/2006" xmlns:aink="http://schemas.microsoft.com/office/drawing/2016/ink" xmlns:am3d="http://schemas.microsoft.com/office/drawing/2017/model3d" xmlns:o="urn:schemas-microsoft-com:office:office" xmlns:r="http://schemas.openxmlformats.org/officeDocument/2006/relationships" xmlns:m="http://schemas.openxmlformats.org/officeDocument/2006/math" xmlns:v="urn:schemas-microsoft-com:vml" xmlns:wp14="http://schemas.microsoft.com/office/word/2010/wordprocessingDrawing" xmlns:wp="http://schemas.openxmlformats.org/drawingml/2006/wordprocessingDrawing" xmlns:w10="urn:schemas-microsoft-com:office:word" xmlns:w="http://schemas.openxmlformats.org/wordprocessingml/2006/main" xmlns:w14="http://schemas.microsoft.com/office/word/2010/wordml" xmlns:w15="http://schemas.microsoft.com/office/word/2012/wordml" xmlns:w16cex="http://schemas.microsoft.com/office/word/2018/wordml/cex" xmlns:w16cid="http://schemas.microsoft.com/office/word/2016/wordml/cid" xmlns:w16="http://schemas.microsoft.com/office/word/2018/wordml" xmlns:w16sdtdh="http://schemas.microsoft.com/office/word/2020/wordml/sdtdatahash" xmlns:w16se="http://schemas.microsoft.com/office/word/2015/wordml/symex" xmlns:wpg="http://schemas.microsoft.com/office/word/2010/wordprocessingGroup" xmlns:wpi="http://schemas.microsoft.com/office/word/2010/wordprocessingInk" xmlns:wne="http://schemas.microsoft.com/office/word/2006/wordml" xmlns:wps="http://schemas.microsoft.com/office/word/2010/wordprocessingShape" mc:Ignorable="w14 w15 w16se w16cid w16 w16cex w16sdtdh wp14">
+<w:numbering xmlns:wpc="http://schemas.microsoft.com/office/word/2010/wordprocessingCanvas" xmlns:cx="http://schemas.microsoft.com/office/drawing/2014/chartex" xmlns:cx1="http://schemas.microsoft.com/office/drawing/2015/9/8/chartex" xmlns:cx2="http://schemas.microsoft.com/office/drawing/2015/10/21/chartex" xmlns:cx3="http://schemas.microsoft.com/office/drawing/2016/5/9/chartex" xmlns:cx4="http://schemas.microsoft.com/office/drawing/2016/5/10/chartex" xmlns:cx5="http://schemas.microsoft.com/office/drawing/2016/5/11/chartex" xmlns:cx6="http://schemas.microsoft.com/office/drawing/2016/5/12/chartex" xmlns:cx7="http://schemas.microsoft.com/office/drawing/2016/5/13/chartex" xmlns:cx8="http://schemas.microsoft.com/office/drawing/2016/5/14/chartex" xmlns:mc="http://schemas.openxmlformats.org/markup-compatibility/2006" xmlns:aink="http://schemas.microsoft.com/office/drawing/2016/ink" xmlns:am3d="http://schemas.microsoft.com/office/drawing/2017/model3d" xmlns:o="urn:schemas-microsoft-com:office:office" xmlns:oel="http://schemas.microsoft.com/office/2019/extlst" xmlns:r="http://schemas.openxmlformats.org/officeDocument/2006/relationships" xmlns:m="http://schemas.openxmlformats.org/officeDocument/2006/math" xmlns:v="urn:schemas-microsoft-com:vml" xmlns:wp14="http://schemas.microsoft.com/office/word/2010/wordprocessingDrawing" xmlns:wp="http://schemas.openxmlformats.org/drawingml/2006/wordprocessingDrawing" xmlns:w10="urn:schemas-microsoft-com:office:word" xmlns:w="http://schemas.openxmlformats.org/wordprocessingml/2006/main" xmlns:w14="http://schemas.microsoft.com/office/word/2010/wordml" xmlns:w15="http://schemas.microsoft.com/office/word/2012/wordml" xmlns:w16cex="http://schemas.microsoft.com/office/word/2018/wordml/cex" xmlns:w16cid="http://schemas.microsoft.com/office/word/2016/wordml/cid" xmlns:w16="http://schemas.microsoft.com/office/word/2018/wordml" xmlns:w16du="http://schemas.microsoft.com/office/word/2023/wordml/word16du" xmlns:w16sdtdh="http://schemas.microsoft.com/office/word/2020/wordml/sdtdatahash" xmlns:w16se="http://schemas.microsoft.com/office/word/2015/wordml/symex" xmlns:wpg="http://schemas.microsoft.com/office/word/2010/wordprocessingGroup" xmlns:wpi="http://schemas.microsoft.com/office/word/2010/wordprocessingInk" xmlns:wne="http://schemas.microsoft.com/office/word/2006/wordml" xmlns:wps="http://schemas.microsoft.com/office/word/2010/wordprocessingShape" mc:Ignorable="w14 w15 w16se w16cid w16 w16cex w16sdtdh w16du wp14">
   <w:abstractNum w:abstractNumId="0" w15:restartNumberingAfterBreak="0">
     <w:nsid w:val="4C150C2C"/>
     <w:multiLevelType w:val="hybridMultilevel"/>
@@ -1625,14 +1237,14 @@
       </w:rPr>
     </w:lvl>
   </w:abstractNum>
-  <w:num w:numId="1">
+  <w:num w:numId="1" w16cid:durableId="876431897">
     <w:abstractNumId w:val="0"/>
   </w:num>
 </w:numbering>
 </file>
 
 <file path=word/styles.xml><?xml version="1.0" encoding="utf-8"?>
-<w:styles xmlns:mc="http://schemas.openxmlformats.org/markup-compatibility/2006" xmlns:r="http://schemas.openxmlformats.org/officeDocument/2006/relationships" xmlns:w="http://schemas.openxmlformats.org/wordprocessingml/2006/main" xmlns:w14="http://schemas.microsoft.com/office/word/2010/wordml" xmlns:w15="http://schemas.microsoft.com/office/word/2012/wordml" xmlns:w16cex="http://schemas.microsoft.com/office/word/2018/wordml/cex" xmlns:w16cid="http://schemas.microsoft.com/office/word/2016/wordml/cid" xmlns:w16="http://schemas.microsoft.com/office/word/2018/wordml" xmlns:w16sdtdh="http://schemas.microsoft.com/office/word/2020/wordml/sdtdatahash" xmlns:w16se="http://schemas.microsoft.com/office/word/2015/wordml/symex" mc:Ignorable="w14 w15 w16se w16cid w16 w16cex w16sdtdh">
+<w:styles xmlns:mc="http://schemas.openxmlformats.org/markup-compatibility/2006" xmlns:r="http://schemas.openxmlformats.org/officeDocument/2006/relationships" xmlns:w="http://schemas.openxmlformats.org/wordprocessingml/2006/main" xmlns:w14="http://schemas.microsoft.com/office/word/2010/wordml" xmlns:w15="http://schemas.microsoft.com/office/word/2012/wordml" xmlns:w16cex="http://schemas.microsoft.com/office/word/2018/wordml/cex" xmlns:w16cid="http://schemas.microsoft.com/office/word/2016/wordml/cid" xmlns:w16="http://schemas.microsoft.com/office/word/2018/wordml" xmlns:w16du="http://schemas.microsoft.com/office/word/2023/wordml/word16du" xmlns:w16sdtdh="http://schemas.microsoft.com/office/word/2020/wordml/sdtdatahash" xmlns:w16se="http://schemas.microsoft.com/office/word/2015/wordml/symex" mc:Ignorable="w14 w15 w16se w16cid w16 w16cex w16sdtdh w16du">
   <w:docDefaults>
     <w:rPrDefault>
       <w:rPr>

</xml_diff>